<commit_message>
refactor(templates): update Word templates to .docx format
- Update surat pengalihan template structure
- Convert surat pernyataan from .doc to .docx for PHPWord compatibility
- Remove old .doc template file
</commit_message>
<xml_diff>
--- a/public/templates/surat_pengalihan_invensi.docx
+++ b/public/templates/surat_pengalihan_invensi.docx
@@ -244,7 +244,10 @@
               <w:t>inventor</w:t>
             </w:r>
             <w:r>
-              <w:t>_kewarganegaraan</w:t>
+              <w:t>_</w:t>
+            </w:r>
+            <w:r>
+              <w:t>pekerjaan</w:t>
             </w:r>
             <w:proofErr w:type="spellEnd"/>
             <w:r>
@@ -1829,13 +1832,13 @@
         <w:tblLook w:val="04A0" w:firstRow="1" w:lastRow="0" w:firstColumn="1" w:lastColumn="0" w:noHBand="0" w:noVBand="1"/>
       </w:tblPr>
       <w:tblGrid>
-        <w:gridCol w:w="4395"/>
-        <w:gridCol w:w="5653"/>
+        <w:gridCol w:w="4820"/>
+        <w:gridCol w:w="5228"/>
       </w:tblGrid>
       <w:tr>
         <w:tc>
           <w:tcPr>
-            <w:tcW w:w="4395" w:type="dxa"/>
+            <w:tcW w:w="4820" w:type="dxa"/>
           </w:tcPr>
           <w:p>
             <w:pPr>
@@ -1886,7 +1889,7 @@
         </w:tc>
         <w:tc>
           <w:tcPr>
-            <w:tcW w:w="5653" w:type="dxa"/>
+            <w:tcW w:w="5228" w:type="dxa"/>
           </w:tcPr>
           <w:p>
             <w:pPr>
@@ -1917,7 +1920,7 @@
       <w:tr>
         <w:tc>
           <w:tcPr>
-            <w:tcW w:w="4395" w:type="dxa"/>
+            <w:tcW w:w="4820" w:type="dxa"/>
           </w:tcPr>
           <w:p>
             <w:pPr>
@@ -2035,7 +2038,7 @@
         </w:tc>
         <w:tc>
           <w:tcPr>
-            <w:tcW w:w="5653" w:type="dxa"/>
+            <w:tcW w:w="5228" w:type="dxa"/>
           </w:tcPr>
           <w:p>
             <w:pPr>

</xml_diff>

<commit_message>
chore(templates): update surat pengalihan invensi template
</commit_message>
<xml_diff>
--- a/public/templates/surat_pengalihan_invensi.docx
+++ b/public/templates/surat_pengalihan_invensi.docx
@@ -140,6 +140,9 @@
             <w:vMerge w:val="restart"/>
           </w:tcPr>
           <w:p>
+            <w:pPr>
+              <w:spacing w:after="0"/>
+            </w:pPr>
             <w:r>
               <w:t>${</w:t>
             </w:r>
@@ -161,6 +164,9 @@
             <w:tcW w:w="1276" w:type="dxa"/>
           </w:tcPr>
           <w:p>
+            <w:pPr>
+              <w:spacing w:after="0"/>
+            </w:pPr>
             <w:r>
               <w:t>Nama</w:t>
             </w:r>
@@ -171,6 +177,9 @@
             <w:tcW w:w="283" w:type="dxa"/>
           </w:tcPr>
           <w:p>
+            <w:pPr>
+              <w:spacing w:after="0"/>
+            </w:pPr>
             <w:r>
               <w:t>:</w:t>
             </w:r>
@@ -181,6 +190,9 @@
             <w:tcW w:w="6662" w:type="dxa"/>
           </w:tcPr>
           <w:p>
+            <w:pPr>
+              <w:spacing w:after="0"/>
+            </w:pPr>
             <w:r>
               <w:t>${</w:t>
             </w:r>
@@ -207,13 +219,20 @@
             <w:tcW w:w="426" w:type="dxa"/>
             <w:vMerge/>
           </w:tcPr>
-          <w:p/>
+          <w:p>
+            <w:pPr>
+              <w:spacing w:after="0"/>
+            </w:pPr>
+          </w:p>
         </w:tc>
         <w:tc>
           <w:tcPr>
             <w:tcW w:w="1276" w:type="dxa"/>
           </w:tcPr>
           <w:p>
+            <w:pPr>
+              <w:spacing w:after="0"/>
+            </w:pPr>
             <w:proofErr w:type="spellStart"/>
             <w:r>
               <w:t>Pekerjaan</w:t>
@@ -226,6 +245,9 @@
             <w:tcW w:w="283" w:type="dxa"/>
           </w:tcPr>
           <w:p>
+            <w:pPr>
+              <w:spacing w:after="0"/>
+            </w:pPr>
             <w:r>
               <w:t>:</w:t>
             </w:r>
@@ -236,6 +258,9 @@
             <w:tcW w:w="6662" w:type="dxa"/>
           </w:tcPr>
           <w:p>
+            <w:pPr>
+              <w:spacing w:after="0"/>
+            </w:pPr>
             <w:r>
               <w:t>${</w:t>
             </w:r>
@@ -265,13 +290,20 @@
             <w:tcW w:w="426" w:type="dxa"/>
             <w:vMerge/>
           </w:tcPr>
-          <w:p/>
+          <w:p>
+            <w:pPr>
+              <w:spacing w:after="0"/>
+            </w:pPr>
+          </w:p>
         </w:tc>
         <w:tc>
           <w:tcPr>
             <w:tcW w:w="1276" w:type="dxa"/>
           </w:tcPr>
           <w:p>
+            <w:pPr>
+              <w:spacing w:after="0"/>
+            </w:pPr>
             <w:r>
               <w:t>Alamat</w:t>
             </w:r>
@@ -282,6 +314,9 @@
             <w:tcW w:w="283" w:type="dxa"/>
           </w:tcPr>
           <w:p>
+            <w:pPr>
+              <w:spacing w:after="0"/>
+            </w:pPr>
             <w:r>
               <w:t>:</w:t>
             </w:r>
@@ -300,6 +335,7 @@
                 <w:right w:val="nil"/>
                 <w:between w:val="nil"/>
               </w:pBdr>
+              <w:spacing w:after="0"/>
             </w:pPr>
             <w:r>
               <w:t>${</w:t>
@@ -2069,33 +2105,48 @@
               <w:spacing w:before="80"/>
               <w:ind w:right="771"/>
               <w:rPr>
+                <w:color w:val="EE0000"/>
                 <w:sz w:val="20"/>
                 <w:szCs w:val="20"/>
               </w:rPr>
             </w:pPr>
             <w:r>
+              <w:rPr>
+                <w:color w:val="EE0000"/>
+              </w:rPr>
               <w:t xml:space="preserve">              </w:t>
             </w:r>
             <w:r>
               <w:rPr>
+                <w:color w:val="EE0000"/>
                 <w:sz w:val="20"/>
                 <w:szCs w:val="20"/>
               </w:rPr>
-              <w:t>${</w:t>
+              <w:t>$</w:t>
+            </w:r>
+            <w:r>
+              <w:rPr>
+                <w:color w:val="EE0000"/>
+                <w:sz w:val="16"/>
+                <w:szCs w:val="16"/>
+              </w:rPr>
+              <w:t>{</w:t>
             </w:r>
             <w:proofErr w:type="spellStart"/>
             <w:r>
               <w:rPr>
-                <w:sz w:val="20"/>
-                <w:szCs w:val="20"/>
+                <w:color w:val="EE0000"/>
+                <w:sz w:val="16"/>
+                <w:szCs w:val="16"/>
               </w:rPr>
               <w:t>materai</w:t>
             </w:r>
             <w:proofErr w:type="spellEnd"/>
             <w:r>
               <w:rPr>
-                <w:sz w:val="20"/>
-                <w:szCs w:val="20"/>
+                <w:color w:val="EE0000"/>
+                <w:sz w:val="16"/>
+                <w:szCs w:val="16"/>
               </w:rPr>
               <w:t>}</w:t>
             </w:r>

</xml_diff>

<commit_message>
feat(paten): improve document template formatting for inventor data. Change signature format from parentheses to numbered list (1. 2. 3.)
</commit_message>
<xml_diff>
--- a/public/templates/surat_pengalihan_invensi.docx
+++ b/public/templates/surat_pengalihan_invensi.docx
@@ -97,7 +97,6 @@
         <w:t xml:space="preserve"> </w:t>
       </w:r>
       <w:proofErr w:type="spellStart"/>
-      <w:proofErr w:type="gramStart"/>
       <w:r>
         <w:rPr>
           <w:rFonts w:ascii="Verdana" w:eastAsia="Verdana" w:hAnsi="Verdana" w:cs="Verdana"/>
@@ -115,7 +114,6 @@
         </w:rPr>
         <w:t xml:space="preserve"> :</w:t>
       </w:r>
-      <w:proofErr w:type="gramEnd"/>
     </w:p>
     <w:tbl>
       <w:tblPr>
@@ -539,7 +537,6 @@
         <w:t xml:space="preserve"> </w:t>
       </w:r>
       <w:proofErr w:type="spellStart"/>
-      <w:proofErr w:type="gramStart"/>
       <w:r>
         <w:rPr>
           <w:rFonts w:ascii="Verdana" w:eastAsia="Verdana" w:hAnsi="Verdana" w:cs="Verdana"/>
@@ -557,7 +554,6 @@
         </w:rPr>
         <w:t xml:space="preserve"> :</w:t>
       </w:r>
-      <w:proofErr w:type="gramEnd"/>
     </w:p>
     <w:p>
       <w:pPr>
@@ -2157,7 +2153,7 @@
               <w:ind w:right="771"/>
             </w:pPr>
             <w:r>
-              <w:t>(${</w:t>
+              <w:t>${</w:t>
             </w:r>
             <w:proofErr w:type="spellStart"/>
             <w:r>
@@ -2168,7 +2164,7 @@
             </w:r>
             <w:proofErr w:type="spellEnd"/>
             <w:r>
-              <w:t>})</w:t>
+              <w:t>}</w:t>
             </w:r>
           </w:p>
         </w:tc>

</xml_diff>